<commit_message>
bugs on test files
</commit_message>
<xml_diff>
--- a/basic_cloud_devops_skills/reportBasicDevOps.docx
+++ b/basic_cloud_devops_skills/reportBasicDevOps.docx
@@ -50,21 +50,57 @@
         <w:rPr>
           <w:lang w:val="en-US"/>
         </w:rPr>
-        <w:t>I have previously learned how in theory restAPI work but not apply it in real life.</w:t>
-      </w:r>
-    </w:p>
-    <w:p>
-      <w:pPr>
-        <w:rPr>
-          <w:lang w:val="en-US"/>
-        </w:rPr>
-      </w:pPr>
-      <w:r>
-        <w:rPr>
-          <w:lang w:val="en-US"/>
-        </w:rPr>
-        <w:t>Difference between RestAPI and OpenAPI</w:t>
-      </w:r>
+        <w:t xml:space="preserve">I have previously learned how in theory </w:t>
+      </w:r>
+      <w:proofErr w:type="spellStart"/>
+      <w:r>
+        <w:rPr>
+          <w:lang w:val="en-US"/>
+        </w:rPr>
+        <w:t>restAPI</w:t>
+      </w:r>
+      <w:proofErr w:type="spellEnd"/>
+      <w:r>
+        <w:rPr>
+          <w:lang w:val="en-US"/>
+        </w:rPr>
+        <w:t xml:space="preserve"> work but not apply it in real life.</w:t>
+      </w:r>
+    </w:p>
+    <w:p>
+      <w:pPr>
+        <w:rPr>
+          <w:lang w:val="en-US"/>
+        </w:rPr>
+      </w:pPr>
+      <w:r>
+        <w:rPr>
+          <w:lang w:val="en-US"/>
+        </w:rPr>
+        <w:t xml:space="preserve">Difference between </w:t>
+      </w:r>
+      <w:proofErr w:type="spellStart"/>
+      <w:r>
+        <w:rPr>
+          <w:lang w:val="en-US"/>
+        </w:rPr>
+        <w:t>RestAPI</w:t>
+      </w:r>
+      <w:proofErr w:type="spellEnd"/>
+      <w:r>
+        <w:rPr>
+          <w:lang w:val="en-US"/>
+        </w:rPr>
+        <w:t xml:space="preserve"> and </w:t>
+      </w:r>
+      <w:proofErr w:type="spellStart"/>
+      <w:r>
+        <w:rPr>
+          <w:lang w:val="en-US"/>
+        </w:rPr>
+        <w:t>OpenAPI</w:t>
+      </w:r>
+      <w:proofErr w:type="spellEnd"/>
     </w:p>
     <w:p>
       <w:pPr>
@@ -77,11 +113,33 @@
           <w:lang w:val="en-US"/>
         </w:rPr>
       </w:pPr>
-      <w:r>
-        <w:rPr>
-          <w:lang w:val="en-US"/>
-        </w:rPr>
-        <w:t>OpenAPI can be used to understand RestAPI, tooling, describes, produces documentation, SDKs generations.</w:t>
+      <w:proofErr w:type="spellStart"/>
+      <w:r>
+        <w:rPr>
+          <w:lang w:val="en-US"/>
+        </w:rPr>
+        <w:t>OpenAPI</w:t>
+      </w:r>
+      <w:proofErr w:type="spellEnd"/>
+      <w:r>
+        <w:rPr>
+          <w:lang w:val="en-US"/>
+        </w:rPr>
+        <w:t xml:space="preserve"> can be used to understand </w:t>
+      </w:r>
+      <w:proofErr w:type="spellStart"/>
+      <w:r>
+        <w:rPr>
+          <w:lang w:val="en-US"/>
+        </w:rPr>
+        <w:t>RestAPI</w:t>
+      </w:r>
+      <w:proofErr w:type="spellEnd"/>
+      <w:r>
+        <w:rPr>
+          <w:lang w:val="en-US"/>
+        </w:rPr>
+        <w:t>, tooling, describes, produces documentation, SDKs generations.</w:t>
       </w:r>
     </w:p>
     <w:p>
@@ -99,7 +157,21 @@
         <w:rPr>
           <w:lang w:val="en-US"/>
         </w:rPr>
-        <w:t>Basic Rest API Info, describe the RestAPI request, describe the API response, e</w:t>
+        <w:t xml:space="preserve">Basic Rest API Info, describe the </w:t>
+      </w:r>
+      <w:proofErr w:type="spellStart"/>
+      <w:r>
+        <w:rPr>
+          <w:lang w:val="en-US"/>
+        </w:rPr>
+        <w:t>RestAPI</w:t>
+      </w:r>
+      <w:proofErr w:type="spellEnd"/>
+      <w:r>
+        <w:rPr>
+          <w:lang w:val="en-US"/>
+        </w:rPr>
+        <w:t xml:space="preserve"> request, describe the API response, e</w:t>
       </w:r>
       <w:r>
         <w:rPr>
@@ -131,7 +203,21 @@
         <w:rPr>
           <w:lang w:val="en-US"/>
         </w:rPr>
-        <w:t>Learned how git clearly works(recap), already had knowledge in git and guthub.</w:t>
+        <w:t xml:space="preserve">Learned how git clearly works(recap), already had knowledge in git and </w:t>
+      </w:r>
+      <w:proofErr w:type="spellStart"/>
+      <w:r>
+        <w:rPr>
+          <w:lang w:val="en-US"/>
+        </w:rPr>
+        <w:t>guthub</w:t>
+      </w:r>
+      <w:proofErr w:type="spellEnd"/>
+      <w:r>
+        <w:rPr>
+          <w:lang w:val="en-US"/>
+        </w:rPr>
+        <w:t>.</w:t>
       </w:r>
     </w:p>
     <w:p>
@@ -272,7 +358,21 @@
         <w:rPr>
           <w:lang w:val="en-US"/>
         </w:rPr>
-        <w:t>Docker: Manifest -&gt; Image(Docker Image) -&gt; Container</w:t>
+        <w:t xml:space="preserve">Docker: Manifest -&gt; </w:t>
+      </w:r>
+      <w:proofErr w:type="gramStart"/>
+      <w:r>
+        <w:rPr>
+          <w:lang w:val="en-US"/>
+        </w:rPr>
+        <w:t>Image(</w:t>
+      </w:r>
+      <w:proofErr w:type="gramEnd"/>
+      <w:r>
+        <w:rPr>
+          <w:lang w:val="en-US"/>
+        </w:rPr>
+        <w:t>Docker Image) -&gt; Container</w:t>
       </w:r>
     </w:p>
     <w:p>
@@ -349,11 +449,19 @@
           <w:lang w:val="en-US"/>
         </w:rPr>
       </w:pPr>
-      <w:r>
-        <w:rPr>
-          <w:lang w:val="en-US"/>
-        </w:rPr>
-        <w:t>Kubernetes(MicroK8s):</w:t>
+      <w:proofErr w:type="gramStart"/>
+      <w:r>
+        <w:rPr>
+          <w:lang w:val="en-US"/>
+        </w:rPr>
+        <w:t>Kubernetes(</w:t>
+      </w:r>
+      <w:proofErr w:type="gramEnd"/>
+      <w:r>
+        <w:rPr>
+          <w:lang w:val="en-US"/>
+        </w:rPr>
+        <w:t>MicroK8s):</w:t>
       </w:r>
     </w:p>
     <w:p>
@@ -578,7 +686,35 @@
         <w:rPr>
           <w:lang w:val="en-US"/>
         </w:rPr>
-        <w:t>Example istio/kiali tools within Kubernetes to improve optimization.</w:t>
+        <w:t xml:space="preserve">Example </w:t>
+      </w:r>
+      <w:proofErr w:type="spellStart"/>
+      <w:r>
+        <w:rPr>
+          <w:lang w:val="en-US"/>
+        </w:rPr>
+        <w:t>istio</w:t>
+      </w:r>
+      <w:proofErr w:type="spellEnd"/>
+      <w:r>
+        <w:rPr>
+          <w:lang w:val="en-US"/>
+        </w:rPr>
+        <w:t>/</w:t>
+      </w:r>
+      <w:proofErr w:type="spellStart"/>
+      <w:r>
+        <w:rPr>
+          <w:lang w:val="en-US"/>
+        </w:rPr>
+        <w:t>kiali</w:t>
+      </w:r>
+      <w:proofErr w:type="spellEnd"/>
+      <w:r>
+        <w:rPr>
+          <w:lang w:val="en-US"/>
+        </w:rPr>
+        <w:t xml:space="preserve"> tools within Kubernetes to improve optimization.</w:t>
       </w:r>
     </w:p>
     <w:p>
@@ -610,6 +746,46 @@
         </w:rPr>
         <w:t xml:space="preserve"> – Kubernetes</w:t>
       </w:r>
+    </w:p>
+    <w:p>
+      <w:pPr>
+        <w:rPr>
+          <w:lang w:val="en-US"/>
+        </w:rPr>
+      </w:pPr>
+    </w:p>
+    <w:p>
+      <w:pPr>
+        <w:rPr>
+          <w:lang w:val="en-US"/>
+        </w:rPr>
+      </w:pPr>
+      <w:r>
+        <w:rPr>
+          <w:lang w:val="en-US"/>
+        </w:rPr>
+        <w:t>Questions:</w:t>
+      </w:r>
+    </w:p>
+    <w:p>
+      <w:pPr>
+        <w:rPr>
+          <w:lang w:val="en-US"/>
+        </w:rPr>
+      </w:pPr>
+      <w:r>
+        <w:rPr>
+          <w:lang w:val="en-US"/>
+        </w:rPr>
+        <w:t>How do the test thingy work?</w:t>
+      </w:r>
+    </w:p>
+    <w:p>
+      <w:pPr>
+        <w:rPr>
+          <w:lang w:val="en-US"/>
+        </w:rPr>
+      </w:pPr>
     </w:p>
     <w:p>
       <w:pPr>

</xml_diff>